<commit_message>
merged data processing and data visualization
</commit_message>
<xml_diff>
--- a/Coursera_Capstone_report.docx
+++ b/Coursera_Capstone_report.docx
@@ -3675,6 +3675,132 @@
         <w:t>.</w:t>
       </w:r>
     </w:p>
+    <w:p/>
+    <w:p>
+      <w:pPr>
+        <w:pStyle w:val="berschrift1"/>
+      </w:pPr>
+      <w:proofErr w:type="spellStart"/>
+      <w:r>
+        <w:t>Results</w:t>
+      </w:r>
+      <w:proofErr w:type="spellEnd"/>
+    </w:p>
+    <w:p>
+      <w:proofErr w:type="spellStart"/>
+      <w:r>
+        <w:t>During</w:t>
+      </w:r>
+      <w:proofErr w:type="spellEnd"/>
+      <w:r>
+        <w:t xml:space="preserve"> </w:t>
+      </w:r>
+      <w:proofErr w:type="spellStart"/>
+      <w:r>
+        <w:t>this</w:t>
+      </w:r>
+      <w:proofErr w:type="spellEnd"/>
+      <w:r>
+        <w:t xml:space="preserve"> </w:t>
+      </w:r>
+      <w:proofErr w:type="spellStart"/>
+      <w:r>
+        <w:t>project</w:t>
+      </w:r>
+      <w:proofErr w:type="spellEnd"/>
+      <w:r>
+        <w:t xml:space="preserve"> </w:t>
+      </w:r>
+      <w:proofErr w:type="spellStart"/>
+      <w:r>
+        <w:t>we</w:t>
+      </w:r>
+      <w:proofErr w:type="spellEnd"/>
+      <w:r>
+        <w:t xml:space="preserve"> </w:t>
+      </w:r>
+      <w:proofErr w:type="spellStart"/>
+      <w:r>
+        <w:t>found</w:t>
+      </w:r>
+      <w:proofErr w:type="spellEnd"/>
+      <w:r>
+        <w:t xml:space="preserve"> out </w:t>
+      </w:r>
+      <w:proofErr w:type="spellStart"/>
+      <w:r>
+        <w:t>that</w:t>
+      </w:r>
+      <w:proofErr w:type="spellEnd"/>
+      <w:r>
+        <w:t xml:space="preserve"> </w:t>
+      </w:r>
+      <w:proofErr w:type="spellStart"/>
+      <w:r>
+        <w:t>there</w:t>
+      </w:r>
+      <w:proofErr w:type="spellEnd"/>
+      <w:r>
+        <w:t xml:space="preserve"> </w:t>
+      </w:r>
+      <w:proofErr w:type="spellStart"/>
+      <w:r>
+        <w:t>are</w:t>
+      </w:r>
+      <w:proofErr w:type="spellEnd"/>
+      <w:r>
+        <w:t xml:space="preserve"> </w:t>
+      </w:r>
+      <w:proofErr w:type="spellStart"/>
+      <w:r>
+        <w:t>four</w:t>
+      </w:r>
+      <w:proofErr w:type="spellEnd"/>
+      <w:r>
+        <w:t xml:space="preserve"> </w:t>
+      </w:r>
+      <w:proofErr w:type="spellStart"/>
+      <w:r>
+        <w:t>groups</w:t>
+      </w:r>
+      <w:proofErr w:type="spellEnd"/>
+      <w:r>
+        <w:t xml:space="preserve"> of </w:t>
+      </w:r>
+      <w:proofErr w:type="spellStart"/>
+      <w:r>
+        <w:t>neighborhoods</w:t>
+      </w:r>
+      <w:proofErr w:type="spellEnd"/>
+      <w:r>
+        <w:t xml:space="preserve"> in Toronto </w:t>
+      </w:r>
+      <w:proofErr w:type="spellStart"/>
+      <w:r>
+        <w:t>that</w:t>
+      </w:r>
+      <w:proofErr w:type="spellEnd"/>
+      <w:r>
+        <w:t xml:space="preserve"> </w:t>
+      </w:r>
+      <w:proofErr w:type="spellStart"/>
+      <w:r>
+        <w:t>share</w:t>
+      </w:r>
+      <w:proofErr w:type="spellEnd"/>
+      <w:r>
+        <w:t xml:space="preserve"> </w:t>
+      </w:r>
+      <w:proofErr w:type="spellStart"/>
+      <w:r>
+        <w:t>similarities</w:t>
+      </w:r>
+      <w:proofErr w:type="spellEnd"/>
+      <w:r>
+        <w:t xml:space="preserve">. </w:t>
+      </w:r>
+    </w:p>
+    <w:p/>
     <w:sectPr>
       <w:pgSz w:w="11906" w:h="16838"/>
       <w:pgMar w:top="1417" w:right="1417" w:bottom="1134" w:left="1417" w:header="708" w:footer="708" w:gutter="0"/>

</xml_diff>